<commit_message>
Tweaked the query logic a bit. Added public api for the collection of all data.
</commit_message>
<xml_diff>
--- a/fms/apps/templates/fr_trs_template_v0.0.1.docx
+++ b/fms/apps/templates/fr_trs_template_v0.0.1.docx
@@ -1771,7 +1771,7 @@
           <v:shape id="_x0000_i1025" type="#_x0000_t75" style="width:498pt;height:246pt" o:ole="">
             <v:imagedata r:id="rId8" o:title="" croptop="2253f" cropbottom="10547f" cropright="7583f"/>
           </v:shape>
-          <o:OLEObject Type="Embed" ProgID="Visio.Drawing.11" ShapeID="_x0000_i1025" DrawAspect="Content" ObjectID="_1830411300" r:id="rId9"/>
+          <o:OLEObject Type="Embed" ProgID="Visio.Drawing.11" ShapeID="_x0000_i1025" DrawAspect="Content" ObjectID="_1830927771" r:id="rId9"/>
         </w:object>
       </w:r>
     </w:p>
@@ -2093,7 +2093,7 @@
     <w:tbl>
       <w:tblPr>
         <w:tblStyle w:val="TableGrid"/>
-        <w:tblpPr w:leftFromText="142" w:rightFromText="142" w:vertAnchor="page" w:horzAnchor="margin" w:tblpY="4156"/>
+        <w:tblpPr w:leftFromText="142" w:rightFromText="142" w:vertAnchor="text" w:horzAnchor="margin" w:tblpY="1"/>
         <w:tblOverlap w:val="never"/>
         <w:tblW w:w="9918" w:type="dxa"/>
         <w:tblLayout w:type="fixed"/>
@@ -3657,7 +3657,7 @@
     <w:tbl>
       <w:tblPr>
         <w:tblStyle w:val="TableGrid"/>
-        <w:tblpPr w:leftFromText="142" w:rightFromText="142" w:vertAnchor="page" w:horzAnchor="margin" w:tblpY="8581"/>
+        <w:tblpPr w:leftFromText="142" w:rightFromText="142" w:vertAnchor="text" w:horzAnchor="margin" w:tblpY="1"/>
         <w:tblOverlap w:val="never"/>
         <w:tblW w:w="9918" w:type="dxa"/>
         <w:tblLayout w:type="fixed"/>
@@ -10588,17 +10588,8 @@
                 <w:rFonts w:ascii="Arial" w:hAnsi="Arial" w:cs="Arial"/>
                 <w:sz w:val="20"/>
               </w:rPr>
-              <w:t xml:space="preserve">L. </w:t>
-            </w:r>
-            <w:proofErr w:type="spellStart"/>
-            <w:r>
-              <w:rPr>
-                <w:rFonts w:ascii="Arial" w:hAnsi="Arial" w:cs="Arial"/>
-                <w:sz w:val="20"/>
-              </w:rPr>
-              <w:t>Karacali</w:t>
-            </w:r>
-            <w:proofErr w:type="spellEnd"/>
+              <w:t>L. Karacali</w:t>
+            </w:r>
           </w:p>
           <w:p>
             <w:pPr>

</xml_diff>